<commit_message>
New translations af crisistext video scripts (onboarding + mindfulness).docx (Dari)
</commit_message>
<xml_diff>
--- a/translations/parent_text_crisis_afghanistan/fa/fa_AF CrisisText Video Scripts (Onboarding + Mindfulness).docx
+++ b/translations/parent_text_crisis_afghanistan/fa/fa_AF CrisisText Video Scripts (Onboarding + Mindfulness).docx
@@ -312,7 +312,7 @@
               <w:rPr>
                 <w:rtl/>
               </w:rPr>
-              <w:t xml:space="preserve">Welcome. This may be a difficult time for you and your family. We hope we can help, even just a little. </w:t>
+              <w:t xml:space="preserve">خوش آمدید. ممکن است این یک زمان سخت برای شما و خانواده تان باشد. امیدواریم که بتوانیم حتی به اندازه کم، کمک تان کنیم. </w:t>
             </w:r>
           </w:p>
           <w:p>
@@ -336,7 +336,7 @@
               <w:rPr>
                 <w:rtl/>
               </w:rPr>
-              <w:t xml:space="preserve">The tips you receive here are designed in collaboration with the World Vision International, World Health Organisation, UNICEF, UNHCR, and experts in the parenting research community. </w:t>
+              <w:t xml:space="preserve">توصیه های که شما در اینجا دریافت می کنید با همکاری سازمان بین الملی ورلدویژن، سازمان جهانی صحت، یونیسیف، UNHCR، و متخصصان در بخش تحقیقات تربیت اطفال طراحی شده اند. </w:t>
             </w:r>
           </w:p>
         </w:tc>
@@ -363,7 +363,7 @@
               <w:rPr>
                 <w:rtl/>
               </w:rPr>
-              <w:t xml:space="preserve"> In the name of Allah and welcome</w:t>
+              <w:t xml:space="preserve"> بنام الله و خوش آمدید</w:t>
             </w:r>
           </w:p>
         </w:tc>
@@ -395,7 +395,7 @@
               <w:rPr>
                 <w:rtl/>
               </w:rPr>
-              <w:t xml:space="preserve">Before you receive the tips, I would like to explain how the Light of Eye Chatbot works. </w:t>
+              <w:t xml:space="preserve">قبل از اینکه توصیه ها را دریافت کنید، می خواهم برای تان توضیح بدهم که چت بات" نور چشم" چگونه کار می کند. </w:t>
               <w:br w:type="textWrapping"/>
               <w:br w:type="textWrapping"/>
               <w:t xml:space="preserve">با همدیگر مرور می کنیم: </w:t>
@@ -418,7 +418,7 @@
               <w:rPr>
                 <w:rtl/>
               </w:rPr>
-              <w:t xml:space="preserve">What to expect</w:t>
+              <w:t xml:space="preserve">چه چیزی باید انتظار داشته باشید</w:t>
             </w:r>
           </w:p>
           <w:p>
@@ -438,7 +438,7 @@
               <w:rPr>
                 <w:rtl/>
               </w:rPr>
-              <w:t xml:space="preserve">How to access playful activities with your child</w:t>
+              <w:t xml:space="preserve">چگونه با فعالیت های بازی گونه برای اطفال تان دسترسی پیدا کنید</w:t>
             </w:r>
           </w:p>
           <w:p>
@@ -458,7 +458,7 @@
               <w:rPr>
                 <w:rtl/>
               </w:rPr>
-              <w:t xml:space="preserve">And how to access additional information &amp; support</w:t>
+              <w:t xml:space="preserve">و چگونه به حمایت ها و معلومات بیشتری دسترسی داشته باشید</w:t>
             </w:r>
           </w:p>
         </w:tc>
@@ -489,7 +489,7 @@
               <w:rPr>
                 <w:rtl/>
               </w:rPr>
-              <w:t xml:space="preserve">What to expect</w:t>
+              <w:t xml:space="preserve">چه چیزی باید انتظار داشته باشید</w:t>
             </w:r>
           </w:p>
           <w:p>
@@ -509,7 +509,7 @@
               <w:rPr>
                 <w:rtl/>
               </w:rPr>
-              <w:t xml:space="preserve">How to access playful activities with your child</w:t>
+              <w:t xml:space="preserve">چگونه می توانید به فعالیت های بازی گونه برای اطفال تان دسترسی داشته باشید</w:t>
             </w:r>
           </w:p>
           <w:p>
@@ -529,7 +529,7 @@
               <w:rPr>
                 <w:rtl/>
               </w:rPr>
-              <w:t xml:space="preserve">How to access additional information &amp; support</w:t>
+              <w:t xml:space="preserve">چگونه به حمایت ها و معلومات بیشتری دسترسی داشته باشید</w:t>
             </w:r>
           </w:p>
         </w:tc>
@@ -563,7 +563,7 @@
               <w:rPr>
                 <w:rtl/>
               </w:rPr>
-              <w:t xml:space="preserve">You will receive a new tip every day to help you support your children in a time of crisis. </w:t>
+              <w:t xml:space="preserve">هر روز توصیه جدید دریافت میکند تا در زمان بحران، شما را در حمایت از اطفال تان کمک کند. </w:t>
             </w:r>
           </w:p>
           <w:p>
@@ -579,7 +579,7 @@
               <w:rPr>
                 <w:rtl/>
               </w:rPr>
-              <w:t xml:space="preserve">These tips are designed to be concise yet helpful. It takes less than 5 minutes to read the daily tips. </w:t>
+              <w:t xml:space="preserve">این توصیه ها بصورتی طراحی شده اند که کوتاه اما مفید باشند. و هر روز کمتر از 5 دقیقه برای خواندن این توصیه ها وقت لازم است. </w:t>
             </w:r>
           </w:p>
         </w:tc>
@@ -633,7 +633,7 @@
               <w:rPr>
                 <w:rtl/>
               </w:rPr>
-              <w:t xml:space="preserve">If you want to review any of the tips you have previously received, just type MENU and navigate to "Review Tips"</w:t>
+              <w:t xml:space="preserve">اگر می‌خواهید نکاتی را که قبلاً دریافت کرده‌اید مرور کنید، فقط کلمه *MENU* را بنویسید و به بخش "مرور نکات"Review Tips* بروید</w:t>
             </w:r>
           </w:p>
           <w:p>
@@ -650,7 +650,7 @@
               <w:rPr>
                 <w:rtl/>
               </w:rPr>
-              <w:t xml:space="preserve">To change your language or gender settings, select "Change my Settings"</w:t>
+              <w:t xml:space="preserve">برای تغییر زبان یا تنظیمات جنسیتی، گزینه "تغییر تنظیمات من" Change my Settings* را انتخاب کنید</w:t>
             </w:r>
           </w:p>
           <w:p>
@@ -667,7 +667,7 @@
               <w:rPr>
                 <w:rtl/>
               </w:rPr>
-              <w:t xml:space="preserve">To share a link to this chatbot with a friend, select "Invite a Friend to Light of Eye Chatbot"</w:t>
+              <w:t xml:space="preserve">برای ارسال لینک این چت‌بات به یکی از دوستان خود، گزینه "دعوت از یک دوست به چت‌بات Light of Eye" Invite a Friend to Light of Eye Chatbot* را بزنید</w:t>
             </w:r>
           </w:p>
           <w:p>
@@ -684,7 +684,7 @@
               <w:rPr>
                 <w:rtl/>
               </w:rPr>
-              <w:t xml:space="preserve">For more information or resources available to you in a crisis, select "Get more help." You can also access this information by typing HELP at any time. </w:t>
+              <w:t xml:space="preserve">برای معلومات بیشتر یا منابع در مواقع بحرانی، گزینه "دریافت کمک بیشتر "Get more help* را انتخاب کنید. می توانید برای دسترسی به این معلومات در هر زمانی کلمه *HELP* را بنویسید. </w:t>
             </w:r>
           </w:p>
           <w:p>
@@ -701,7 +701,7 @@
               <w:rPr>
                 <w:rtl/>
               </w:rPr>
-              <w:t xml:space="preserve">Finally, selecting "Watch a video about Light of Eye Chatbot" will replay this video. </w:t>
+              <w:t xml:space="preserve">در نهایت، با انتخاب گزینه "تماشای ویدیو درباره چت‌بات Light of Eye" می‌توانید این ویدیو را مجدداً ببینید. </w:t>
             </w:r>
           </w:p>
         </w:tc>
@@ -730,10 +730,10 @@
               </w:rPr>
               <w:t xml:space="preserve">MENU </w:t>
               <w:br w:type="textWrapping"/>
-              <w:t xml:space="preserve">"What would you like to do?" </w:t>
+              <w:t xml:space="preserve">"دوست دارید چی کاری را انجام دهید؟" </w:t>
               <w:br w:type="textWrapping"/>
               <w:br w:type="textWrapping"/>
-              <w:t xml:space="preserve">Review Tips</w:t>
+              <w:t xml:space="preserve">مرور توصیه ها</w:t>
             </w:r>
           </w:p>
           <w:p>
@@ -749,7 +749,7 @@
               <w:rPr>
                 <w:rtl/>
               </w:rPr>
-              <w:t xml:space="preserve">Change my Settings</w:t>
+              <w:t xml:space="preserve">تغییر تنظیمات من</w:t>
             </w:r>
           </w:p>
           <w:p>
@@ -765,7 +765,7 @@
               <w:rPr>
                 <w:rtl/>
               </w:rPr>
-              <w:t xml:space="preserve">Invite a Friend to Light of Eye Chatbot</w:t>
+              <w:t xml:space="preserve">دعوت از یک دوست Invite a Friend to Light of Eye Chatbot</w:t>
             </w:r>
           </w:p>
           <w:p>
@@ -781,7 +781,7 @@
               <w:rPr>
                 <w:rtl/>
               </w:rPr>
-              <w:t xml:space="preserve">Get more help</w:t>
+              <w:t xml:space="preserve">دریافت کمک بیشتر</w:t>
             </w:r>
           </w:p>
           <w:p>
@@ -797,7 +797,7 @@
               <w:rPr>
                 <w:rtl/>
               </w:rPr>
-              <w:t xml:space="preserve">Watch a video about the Light of Eye Chatbot</w:t>
+              <w:t xml:space="preserve">تماشای ویدیو درباره چت‌بات Light of Eye</w:t>
             </w:r>
           </w:p>
           <w:p>
@@ -813,7 +813,7 @@
               <w:rPr>
                 <w:rtl/>
               </w:rPr>
-              <w:t xml:space="preserve">Exit Menu</w:t>
+              <w:t xml:space="preserve">خارج شدن از Menu</w:t>
             </w:r>
           </w:p>
           <w:p>
@@ -875,7 +875,7 @@
               <w:rPr>
                 <w:rtl/>
               </w:rPr>
-              <w:t xml:space="preserve">In challenging times, it can be difficult to find moments to connect with our children, but even these small moments give our children the much-needed stability they need. </w:t>
+              <w:t xml:space="preserve">‎در زمان‌های دشوار، ممکن است پیدا کردن لحظاتی برای ارتباط با اطفال مان سخت باشد، اما همین لحظات کوتاه می‌توانند ثباتی را که اطفال مان نیاز دارند فراهم کنند. </w:t>
             </w:r>
           </w:p>
           <w:p>
@@ -900,7 +900,7 @@
               <w:rPr>
                 <w:rtl/>
               </w:rPr>
-              <w:t xml:space="preserve">Light of Eye Chatbot offers ideas on how to play with your child. You can complete these activities anywhere, without needing any supplies. </w:t>
+              <w:t xml:space="preserve">‎‌چت بات «نور چشم» ایده‌هایی برای بازی با اطفال تان ارائه می‌دهد. ‎این فعالیت‌ها را می‌توانید در هر مکانی و بدون نیاز به وسایل خاص انجام دهید. </w:t>
             </w:r>
           </w:p>
           <w:p>
@@ -925,14 +925,14 @@
               <w:rPr>
                 <w:rtl/>
               </w:rPr>
-              <w:t xml:space="preserve">After each tip, you will be asked whether you would like to participate in a playful activity or finish your lesson for the day. </w:t>
+              <w:t xml:space="preserve">پس از هر توصیه، از شما پرسیده می‌شود که آیا می‌خواهید در یک فعالیت بازی‌گونه شرکت کنید یا درس آن روز را به پایان برسانید. </w:t>
               <w:br w:type="textWrapping"/>
-              <w:t xml:space="preserve">You can choose the type of activity you want to do with your children:</w:t>
+              <w:t xml:space="preserve">شما میتوانید نوع فعالیتی که میخواهید با اطفال تان را انتخاب کنید: فعال</w:t>
               <w:br w:type="textWrapping"/>
               <w:br w:type="textWrapping"/>
-              <w:t xml:space="preserve">Active - for energetic fun</w:t>
+              <w:t xml:space="preserve">- برای بازی های پر انرژی آرام</w:t>
               <w:br w:type="textWrapping"/>
-              <w:t xml:space="preserve">Calm - to relax together, or</w:t>
+              <w:t xml:space="preserve">-برای آرامش گرفتن در کنار همدیگر، یا</w:t>
             </w:r>
           </w:p>
           <w:p>
@@ -948,7 +948,7 @@
               <w:rPr>
                 <w:rtl/>
               </w:rPr>
-              <w:t xml:space="preserve">Quick - for when you are short on time</w:t>
+              <w:t xml:space="preserve">سریع- برای زمانیکه وقت کم دارید</w:t>
             </w:r>
           </w:p>
           <w:p>
@@ -973,7 +973,7 @@
               <w:rPr>
                 <w:rtl/>
               </w:rPr>
-              <w:t xml:space="preserve">You do not have to wait for the end of a tip to receive these playful activities. You can also type PLAY at any time. </w:t>
+              <w:t xml:space="preserve">لازم نیست تا پایان توصیه صبر کنید تا فعالیت های بازی گونه را در یافت کنید. شما می توانید در هر زمان PLAY را بنویسید برای دریافت فعالیت های بازگونه. </w:t>
             </w:r>
           </w:p>
         </w:tc>
@@ -1027,11 +1027,11 @@
               <w:rPr>
                 <w:rtl/>
               </w:rPr>
-              <w:t xml:space="preserve">Active </w:t>
+              <w:t xml:space="preserve">فعال </w:t>
               <w:br w:type="textWrapping"/>
-              <w:t xml:space="preserve">Calm </w:t>
+              <w:t xml:space="preserve"> آرام </w:t>
               <w:br w:type="textWrapping"/>
-              <w:t xml:space="preserve">Quick </w:t>
+              <w:t xml:space="preserve"> سریع </w:t>
               <w:br w:type="textWrapping"/>
             </w:r>
           </w:p>
@@ -1064,7 +1064,7 @@
               <w:rPr>
                 <w:rtl/>
               </w:rPr>
-              <w:t xml:space="preserve">Being here shows you care. Welcome to Light of Eye Chatbot.</w:t>
+              <w:t xml:space="preserve">بودن شما اینجا نشان میدهد که اهمیت میدهید. به چت بات نور چشم خوش آمدید.</w:t>
             </w:r>
           </w:p>
         </w:tc>
@@ -1091,7 +1091,7 @@
               <w:rPr>
                 <w:rtl/>
               </w:rPr>
-              <w:t xml:space="preserve">Welcome to Light of Eye Chatbot</w:t>
+              <w:t xml:space="preserve">به چت بات نور چشم خوش آمدید</w:t>
             </w:r>
           </w:p>
         </w:tc>
@@ -1223,7 +1223,7 @@
               <w:rPr>
                 <w:rtl/>
               </w:rPr>
-              <w:t xml:space="preserve">Today's pause is called breath and body awareness.</w:t>
+              <w:t xml:space="preserve">مکث امروز بنام آگاهی از تنفس و بدن است.</w:t>
             </w:r>
           </w:p>
         </w:tc>
@@ -1276,32 +1276,32 @@
               <w:rPr>
                 <w:rtl/>
               </w:rPr>
-              <w:t xml:space="preserve">Close your eyes if you like or maintain a soft gaze. </w:t>
-            </w:r>
-          </w:p>
-          <w:p>
-            <w:pPr>
-              <w:spacing w:line="240" w:lineRule="auto"/>
-              <w:rPr>
-                <w:rFonts w:ascii="Lato" w:hAnsi="Lato" w:cs="Lato" w:eastAsia="Lato"/>
-              </w:rPr>
-              <w:bidi/>
-            </w:pPr>
-          </w:p>
-          <w:p>
-            <w:pPr>
-              <w:spacing w:line="240" w:lineRule="auto"/>
-              <w:rPr>
-                <w:rFonts w:ascii="Lato" w:hAnsi="Lato" w:cs="Lato" w:eastAsia="Lato"/>
-              </w:rPr>
-              <w:pStyle w:val="P68B1DB1-Normal2"/>
-              <w:bidi/>
-            </w:pPr>
-            <w:r>
-              <w:rPr>
-                <w:rtl/>
-              </w:rPr>
-              <w:t xml:space="preserve">Start by taking a deep breath.</w:t>
+              <w:t xml:space="preserve">اگر دوست دارید چشم های خود را ببندید و نگاه تانرا نرم و آرام نگه دارید. </w:t>
+            </w:r>
+          </w:p>
+          <w:p>
+            <w:pPr>
+              <w:spacing w:line="240" w:lineRule="auto"/>
+              <w:rPr>
+                <w:rFonts w:ascii="Lato" w:hAnsi="Lato" w:cs="Lato" w:eastAsia="Lato"/>
+              </w:rPr>
+              <w:bidi/>
+            </w:pPr>
+          </w:p>
+          <w:p>
+            <w:pPr>
+              <w:spacing w:line="240" w:lineRule="auto"/>
+              <w:rPr>
+                <w:rFonts w:ascii="Lato" w:hAnsi="Lato" w:cs="Lato" w:eastAsia="Lato"/>
+              </w:rPr>
+              <w:pStyle w:val="P68B1DB1-Normal2"/>
+              <w:bidi/>
+            </w:pPr>
+            <w:r>
+              <w:rPr>
+                <w:rtl/>
+              </w:rPr>
+              <w:t xml:space="preserve">با یک نفس عمیق شروع کنید.</w:t>
             </w:r>
           </w:p>
           <w:p>
@@ -1333,32 +1333,32 @@
               <w:rPr>
                 <w:rtl/>
               </w:rPr>
-              <w:t xml:space="preserve">Notice how you are feeling emotionally. </w:t>
-            </w:r>
-          </w:p>
-          <w:p>
-            <w:pPr>
-              <w:spacing w:line="240" w:lineRule="auto"/>
-              <w:rPr>
-                <w:rFonts w:ascii="Lato" w:hAnsi="Lato" w:cs="Lato" w:eastAsia="Lato"/>
-              </w:rPr>
-              <w:bidi/>
-            </w:pPr>
-          </w:p>
-          <w:p>
-            <w:pPr>
-              <w:spacing w:line="240" w:lineRule="auto"/>
-              <w:rPr>
-                <w:rFonts w:ascii="Lato" w:hAnsi="Lato" w:cs="Lato" w:eastAsia="Lato"/>
-              </w:rPr>
-              <w:pStyle w:val="P68B1DB1-Normal2"/>
-              <w:bidi/>
-            </w:pPr>
-            <w:r>
-              <w:rPr>
-                <w:rtl/>
-              </w:rPr>
-              <w:t xml:space="preserve">Notice how your body feels. </w:t>
+              <w:t xml:space="preserve">توجه داشته باشید که از نظر احساسی چی احساسی دارید. </w:t>
+            </w:r>
+          </w:p>
+          <w:p>
+            <w:pPr>
+              <w:spacing w:line="240" w:lineRule="auto"/>
+              <w:rPr>
+                <w:rFonts w:ascii="Lato" w:hAnsi="Lato" w:cs="Lato" w:eastAsia="Lato"/>
+              </w:rPr>
+              <w:bidi/>
+            </w:pPr>
+          </w:p>
+          <w:p>
+            <w:pPr>
+              <w:spacing w:line="240" w:lineRule="auto"/>
+              <w:rPr>
+                <w:rFonts w:ascii="Lato" w:hAnsi="Lato" w:cs="Lato" w:eastAsia="Lato"/>
+              </w:rPr>
+              <w:pStyle w:val="P68B1DB1-Normal2"/>
+              <w:bidi/>
+            </w:pPr>
+            <w:r>
+              <w:rPr>
+                <w:rtl/>
+              </w:rPr>
+              <w:t xml:space="preserve">به احساسی که در بدن تان دارید توجه کنید. </w:t>
             </w:r>
           </w:p>
         </w:tc>
@@ -1411,98 +1411,98 @@
               <w:rPr>
                 <w:rtl/>
               </w:rPr>
-              <w:t xml:space="preserve">Continue to take deep breaths.</w:t>
-            </w:r>
-          </w:p>
-          <w:p>
-            <w:pPr>
-              <w:spacing w:line="240" w:lineRule="auto"/>
-              <w:rPr>
-                <w:rFonts w:ascii="Lato" w:hAnsi="Lato" w:cs="Lato" w:eastAsia="Lato"/>
-              </w:rPr>
-              <w:bidi/>
-            </w:pPr>
-          </w:p>
-          <w:p>
-            <w:pPr>
-              <w:spacing w:line="240" w:lineRule="auto"/>
-              <w:rPr>
-                <w:rFonts w:ascii="Lato" w:hAnsi="Lato" w:cs="Lato" w:eastAsia="Lato"/>
-              </w:rPr>
-              <w:pStyle w:val="P68B1DB1-Normal2"/>
-              <w:bidi/>
-            </w:pPr>
-            <w:r>
-              <w:rPr>
-                <w:rtl/>
-              </w:rPr>
-              <w:t xml:space="preserve">Feel your breath as it goes in [pause] </w:t>
-            </w:r>
-          </w:p>
-          <w:p>
-            <w:pPr>
-              <w:spacing w:line="240" w:lineRule="auto"/>
-              <w:rPr>
-                <w:rFonts w:ascii="Lato" w:hAnsi="Lato" w:cs="Lato" w:eastAsia="Lato"/>
-              </w:rPr>
-              <w:pStyle w:val="P68B1DB1-Normal2"/>
-              <w:bidi/>
-            </w:pPr>
-            <w:r>
-              <w:rPr>
-                <w:rtl/>
-              </w:rPr>
-              <w:t xml:space="preserve">and out.</w:t>
-            </w:r>
-          </w:p>
-          <w:p>
-            <w:pPr>
-              <w:spacing w:line="240" w:lineRule="auto"/>
-              <w:rPr>
-                <w:rFonts w:ascii="Lato" w:hAnsi="Lato" w:cs="Lato" w:eastAsia="Lato"/>
-              </w:rPr>
-              <w:bidi/>
-            </w:pPr>
-          </w:p>
-          <w:p>
-            <w:pPr>
-              <w:spacing w:line="240" w:lineRule="auto"/>
-              <w:rPr>
-                <w:rFonts w:ascii="Lato" w:hAnsi="Lato" w:cs="Lato" w:eastAsia="Lato"/>
-              </w:rPr>
-              <w:pStyle w:val="P68B1DB1-Normal2"/>
-              <w:bidi/>
-            </w:pPr>
-            <w:r>
-              <w:rPr>
-                <w:rtl/>
-              </w:rPr>
-              <w:t xml:space="preserve">Notice any emotions you are feeling. Are there feelings of happiness, excitement, or worry?</w:t>
-            </w:r>
-          </w:p>
-          <w:p>
-            <w:pPr>
-              <w:spacing w:line="240" w:lineRule="auto"/>
-              <w:rPr>
-                <w:rFonts w:ascii="Lato" w:hAnsi="Lato" w:cs="Lato" w:eastAsia="Lato"/>
-              </w:rPr>
-              <w:bidi/>
-            </w:pPr>
-          </w:p>
-          <w:p>
-            <w:pPr>
-              <w:spacing w:line="240" w:lineRule="auto"/>
-              <w:rPr>
-                <w:rFonts w:ascii="Lato" w:hAnsi="Lato" w:cs="Lato" w:eastAsia="Lato"/>
-              </w:rPr>
-              <w:pStyle w:val="P68B1DB1-Normal2"/>
-              <w:bidi/>
-            </w:pPr>
-            <w:r>
-              <w:rPr>
-                <w:rtl/>
-              </w:rPr>
-              <w:t xml:space="preserve">Whatever you are feeling is okay.</w:t>
+              <w:t xml:space="preserve">به تنفس های عمیق ادامه دهید.</w:t>
+            </w:r>
+          </w:p>
+          <w:p>
+            <w:pPr>
+              <w:spacing w:line="240" w:lineRule="auto"/>
+              <w:rPr>
+                <w:rFonts w:ascii="Lato" w:hAnsi="Lato" w:cs="Lato" w:eastAsia="Lato"/>
+              </w:rPr>
+              <w:bidi/>
+            </w:pPr>
+          </w:p>
+          <w:p>
+            <w:pPr>
+              <w:spacing w:line="240" w:lineRule="auto"/>
+              <w:rPr>
+                <w:rFonts w:ascii="Lato" w:hAnsi="Lato" w:cs="Lato" w:eastAsia="Lato"/>
+              </w:rPr>
+              <w:pStyle w:val="P68B1DB1-Normal2"/>
+              <w:bidi/>
+            </w:pPr>
+            <w:r>
+              <w:rPr>
+                <w:rtl/>
+              </w:rPr>
+              <w:t xml:space="preserve">اینکه نفس تان چگونه وارد می شود را حس کنید[مکث] </w:t>
+            </w:r>
+          </w:p>
+          <w:p>
+            <w:pPr>
+              <w:spacing w:line="240" w:lineRule="auto"/>
+              <w:rPr>
+                <w:rFonts w:ascii="Lato" w:hAnsi="Lato" w:cs="Lato" w:eastAsia="Lato"/>
+              </w:rPr>
+              <w:pStyle w:val="P68B1DB1-Normal2"/>
+              <w:bidi/>
+            </w:pPr>
+            <w:r>
+              <w:rPr>
+                <w:rtl/>
+              </w:rPr>
+              <w:t xml:space="preserve">و خارج کنید.</w:t>
+            </w:r>
+          </w:p>
+          <w:p>
+            <w:pPr>
+              <w:spacing w:line="240" w:lineRule="auto"/>
+              <w:rPr>
+                <w:rFonts w:ascii="Lato" w:hAnsi="Lato" w:cs="Lato" w:eastAsia="Lato"/>
+              </w:rPr>
+              <w:bidi/>
+            </w:pPr>
+          </w:p>
+          <w:p>
+            <w:pPr>
+              <w:spacing w:line="240" w:lineRule="auto"/>
+              <w:rPr>
+                <w:rFonts w:ascii="Lato" w:hAnsi="Lato" w:cs="Lato" w:eastAsia="Lato"/>
+              </w:rPr>
+              <w:pStyle w:val="P68B1DB1-Normal2"/>
+              <w:bidi/>
+            </w:pPr>
+            <w:r>
+              <w:rPr>
+                <w:rtl/>
+              </w:rPr>
+              <w:t xml:space="preserve">به هر احساساسی که دارید توجه کنید. آیا احساس خوشحالی، هیجان، یا نگرانی دارید؟</w:t>
+            </w:r>
+          </w:p>
+          <w:p>
+            <w:pPr>
+              <w:spacing w:line="240" w:lineRule="auto"/>
+              <w:rPr>
+                <w:rFonts w:ascii="Lato" w:hAnsi="Lato" w:cs="Lato" w:eastAsia="Lato"/>
+              </w:rPr>
+              <w:bidi/>
+            </w:pPr>
+          </w:p>
+          <w:p>
+            <w:pPr>
+              <w:spacing w:line="240" w:lineRule="auto"/>
+              <w:rPr>
+                <w:rFonts w:ascii="Lato" w:hAnsi="Lato" w:cs="Lato" w:eastAsia="Lato"/>
+              </w:rPr>
+              <w:pStyle w:val="P68B1DB1-Normal2"/>
+              <w:bidi/>
+            </w:pPr>
+            <w:r>
+              <w:rPr>
+                <w:rtl/>
+              </w:rPr>
+              <w:t xml:space="preserve">هر احساسی که دارید قابل قبول است.</w:t>
             </w:r>
           </w:p>
         </w:tc>
@@ -1555,48 +1555,48 @@
               <w:rPr>
                 <w:rtl/>
               </w:rPr>
-              <w:t xml:space="preserve">Now, expand your awareness to your whole body. </w:t>
-            </w:r>
-          </w:p>
-          <w:p>
-            <w:pPr>
-              <w:spacing w:line="240" w:lineRule="auto"/>
-              <w:rPr>
-                <w:rFonts w:ascii="Lato" w:hAnsi="Lato" w:cs="Lato" w:eastAsia="Lato"/>
-              </w:rPr>
-              <w:pStyle w:val="P68B1DB1-Normal2"/>
-              <w:bidi/>
-            </w:pPr>
-            <w:r>
-              <w:rPr>
-                <w:rtl/>
-              </w:rPr>
-              <w:t>[pause]</w:t>
-            </w:r>
-          </w:p>
-          <w:p>
-            <w:pPr>
-              <w:spacing w:line="240" w:lineRule="auto"/>
-              <w:rPr>
-                <w:rFonts w:ascii="Lato" w:hAnsi="Lato" w:cs="Lato" w:eastAsia="Lato"/>
-              </w:rPr>
-              <w:bidi/>
-            </w:pPr>
-          </w:p>
-          <w:p>
-            <w:pPr>
-              <w:spacing w:line="240" w:lineRule="auto"/>
-              <w:rPr>
-                <w:rFonts w:ascii="Lato" w:hAnsi="Lato" w:cs="Lato" w:eastAsia="Lato"/>
-              </w:rPr>
-              <w:pStyle w:val="P68B1DB1-Normal2"/>
-              <w:bidi/>
-            </w:pPr>
-            <w:r>
-              <w:rPr>
-                <w:rtl/>
-              </w:rPr>
-              <w:t xml:space="preserve">Listen to the sounds in the room.</w:t>
+              <w:t xml:space="preserve">اکنون آگاهی تانرا به تمام بدن خود گسترش دهید. </w:t>
+            </w:r>
+          </w:p>
+          <w:p>
+            <w:pPr>
+              <w:spacing w:line="240" w:lineRule="auto"/>
+              <w:rPr>
+                <w:rFonts w:ascii="Lato" w:hAnsi="Lato" w:cs="Lato" w:eastAsia="Lato"/>
+              </w:rPr>
+              <w:pStyle w:val="P68B1DB1-Normal2"/>
+              <w:bidi/>
+            </w:pPr>
+            <w:r>
+              <w:rPr>
+                <w:rtl/>
+              </w:rPr>
+              <w:t>[مکث]</w:t>
+            </w:r>
+          </w:p>
+          <w:p>
+            <w:pPr>
+              <w:spacing w:line="240" w:lineRule="auto"/>
+              <w:rPr>
+                <w:rFonts w:ascii="Lato" w:hAnsi="Lato" w:cs="Lato" w:eastAsia="Lato"/>
+              </w:rPr>
+              <w:bidi/>
+            </w:pPr>
+          </w:p>
+          <w:p>
+            <w:pPr>
+              <w:spacing w:line="240" w:lineRule="auto"/>
+              <w:rPr>
+                <w:rFonts w:ascii="Lato" w:hAnsi="Lato" w:cs="Lato" w:eastAsia="Lato"/>
+              </w:rPr>
+              <w:pStyle w:val="P68B1DB1-Normal2"/>
+              <w:bidi/>
+            </w:pPr>
+            <w:r>
+              <w:rPr>
+                <w:rtl/>
+              </w:rPr>
+              <w:t xml:space="preserve">به صدای در درون اتاق تان گوش دهید.</w:t>
             </w:r>
           </w:p>
         </w:tc>
@@ -1650,32 +1650,32 @@
               <w:rPr>
                 <w:rtl/>
               </w:rPr>
-              <w:t xml:space="preserve">Take a moment to reflect on whether you feel any different. </w:t>
-            </w:r>
-          </w:p>
-          <w:p>
-            <w:pPr>
-              <w:spacing w:line="240" w:lineRule="auto"/>
-              <w:rPr>
-                <w:rFonts w:ascii="Lato" w:hAnsi="Lato" w:cs="Lato" w:eastAsia="Lato"/>
-              </w:rPr>
-              <w:bidi/>
-            </w:pPr>
-          </w:p>
-          <w:p>
-            <w:pPr>
-              <w:spacing w:line="240" w:lineRule="auto"/>
-              <w:rPr>
-                <w:rFonts w:ascii="Lato" w:hAnsi="Lato" w:cs="Lato" w:eastAsia="Lato"/>
-              </w:rPr>
-              <w:pStyle w:val="P68B1DB1-Normal2"/>
-              <w:bidi/>
-            </w:pPr>
-            <w:r>
-              <w:rPr>
-                <w:rtl/>
-              </w:rPr>
-              <w:t xml:space="preserve">When you are ready, open your eyes and continue to your lesson with a sense of calm. </w:t>
+              <w:t xml:space="preserve">کمی مکث کنید و ببینید اینکه چی احساس متفاوتی دارید. </w:t>
+            </w:r>
+          </w:p>
+          <w:p>
+            <w:pPr>
+              <w:spacing w:line="240" w:lineRule="auto"/>
+              <w:rPr>
+                <w:rFonts w:ascii="Lato" w:hAnsi="Lato" w:cs="Lato" w:eastAsia="Lato"/>
+              </w:rPr>
+              <w:bidi/>
+            </w:pPr>
+          </w:p>
+          <w:p>
+            <w:pPr>
+              <w:spacing w:line="240" w:lineRule="auto"/>
+              <w:rPr>
+                <w:rFonts w:ascii="Lato" w:hAnsi="Lato" w:cs="Lato" w:eastAsia="Lato"/>
+              </w:rPr>
+              <w:pStyle w:val="P68B1DB1-Normal2"/>
+              <w:bidi/>
+            </w:pPr>
+            <w:r>
+              <w:rPr>
+                <w:rtl/>
+              </w:rPr>
+              <w:t xml:space="preserve">وقتی آماده شدید چشمان تانرا باز کنید و به درس امروز به آرامی ادامه دهید. </w:t>
             </w:r>
           </w:p>
         </w:tc>
@@ -1728,7 +1728,7 @@
               <w:rPr>
                 <w:rtl/>
               </w:rPr>
-              <w:t xml:space="preserve">Thank you for taking a moment to pause with us. It's time for today's lesson. </w:t>
+              <w:t xml:space="preserve">تشکر ازینکه با ما لحظه ای برای مکث امروز وقت گذاشتید. اکنون وقت درس امروز است. </w:t>
             </w:r>
           </w:p>
         </w:tc>
@@ -1866,7 +1866,7 @@
               <w:rPr>
                 <w:rtl/>
               </w:rPr>
-              <w:t xml:space="preserve">Today's pause is called a body scan. </w:t>
+              <w:t xml:space="preserve">مکث امروز چک کردن بدن نام دارد. </w:t>
             </w:r>
           </w:p>
         </w:tc>
@@ -1919,155 +1919,155 @@
               <w:rPr>
                 <w:rtl/>
               </w:rPr>
-              <w:t xml:space="preserve">Begin by closing your eyes or maintaining a soft gaze.</w:t>
-            </w:r>
-          </w:p>
-          <w:p>
-            <w:pPr>
-              <w:spacing w:line="240" w:lineRule="auto"/>
-              <w:rPr>
-                <w:rFonts w:ascii="Lato" w:hAnsi="Lato" w:cs="Lato" w:eastAsia="Lato"/>
-              </w:rPr>
-              <w:bidi/>
-            </w:pPr>
-          </w:p>
-          <w:p>
-            <w:pPr>
-              <w:spacing w:line="240" w:lineRule="auto"/>
-              <w:rPr>
-                <w:rFonts w:ascii="Lato" w:hAnsi="Lato" w:cs="Lato" w:eastAsia="Lato"/>
-              </w:rPr>
-              <w:pStyle w:val="P68B1DB1-Normal2"/>
-              <w:bidi/>
-            </w:pPr>
-            <w:r>
-              <w:rPr>
-                <w:rtl/>
-              </w:rPr>
-              <w:t xml:space="preserve">Take a full breath in and a long breath out. </w:t>
-            </w:r>
-          </w:p>
-          <w:p>
-            <w:pPr>
-              <w:spacing w:line="240" w:lineRule="auto"/>
-              <w:rPr>
-                <w:rFonts w:ascii="Lato" w:hAnsi="Lato" w:cs="Lato" w:eastAsia="Lato"/>
-              </w:rPr>
-              <w:bidi/>
-            </w:pPr>
-          </w:p>
-          <w:p>
-            <w:pPr>
-              <w:spacing w:line="240" w:lineRule="auto"/>
-              <w:rPr>
-                <w:rFonts w:ascii="Lato" w:hAnsi="Lato" w:cs="Lato" w:eastAsia="Lato"/>
-              </w:rPr>
-              <w:pStyle w:val="P68B1DB1-Normal2"/>
-              <w:bidi/>
-            </w:pPr>
-            <w:r>
-              <w:rPr>
-                <w:rtl/>
-              </w:rPr>
-              <w:t xml:space="preserve">Now, bringing awareness to the top of your body, </w:t>
-            </w:r>
-          </w:p>
-          <w:p>
-            <w:pPr>
-              <w:spacing w:line="240" w:lineRule="auto"/>
-              <w:rPr>
-                <w:rFonts w:ascii="Lato" w:hAnsi="Lato" w:cs="Lato" w:eastAsia="Lato"/>
-              </w:rPr>
-              <w:pStyle w:val="P68B1DB1-Normal2"/>
-              <w:bidi/>
-            </w:pPr>
-            <w:r>
-              <w:rPr>
-                <w:rtl/>
-              </w:rPr>
-              <w:t>[pause]</w:t>
-            </w:r>
-          </w:p>
-          <w:p>
-            <w:pPr>
-              <w:spacing w:line="240" w:lineRule="auto"/>
-              <w:rPr>
-                <w:rFonts w:ascii="Lato" w:hAnsi="Lato" w:cs="Lato" w:eastAsia="Lato"/>
-              </w:rPr>
-              <w:bidi/>
-            </w:pPr>
-          </w:p>
-          <w:p>
-            <w:pPr>
-              <w:spacing w:line="240" w:lineRule="auto"/>
-              <w:rPr>
-                <w:rFonts w:ascii="Lato" w:hAnsi="Lato" w:cs="Lato" w:eastAsia="Lato"/>
-              </w:rPr>
-              <w:pStyle w:val="P68B1DB1-Normal2"/>
-              <w:bidi/>
-            </w:pPr>
-            <w:r>
-              <w:rPr>
-                <w:rtl/>
-              </w:rPr>
-              <w:t xml:space="preserve">your head, </w:t>
-            </w:r>
-          </w:p>
-          <w:p>
-            <w:pPr>
-              <w:spacing w:line="240" w:lineRule="auto"/>
-              <w:rPr>
-                <w:rFonts w:ascii="Lato" w:hAnsi="Lato" w:cs="Lato" w:eastAsia="Lato"/>
-              </w:rPr>
-              <w:pStyle w:val="P68B1DB1-Normal2"/>
-              <w:bidi/>
-            </w:pPr>
-            <w:r>
-              <w:rPr>
-                <w:rtl/>
-              </w:rPr>
-              <w:t xml:space="preserve">[pause] </w:t>
-            </w:r>
-          </w:p>
-          <w:p>
-            <w:pPr>
-              <w:spacing w:line="240" w:lineRule="auto"/>
-              <w:rPr>
-                <w:rFonts w:ascii="Lato" w:hAnsi="Lato" w:cs="Lato" w:eastAsia="Lato"/>
-              </w:rPr>
-              <w:bidi/>
-            </w:pPr>
-          </w:p>
-          <w:p>
-            <w:pPr>
-              <w:spacing w:line="240" w:lineRule="auto"/>
-              <w:rPr>
-                <w:rFonts w:ascii="Lato" w:hAnsi="Lato" w:cs="Lato" w:eastAsia="Lato"/>
-              </w:rPr>
-              <w:pStyle w:val="P68B1DB1-Normal2"/>
-              <w:bidi/>
-            </w:pPr>
-            <w:r>
-              <w:rPr>
-                <w:rtl/>
-              </w:rPr>
-              <w:t xml:space="preserve">face, </w:t>
-            </w:r>
-          </w:p>
-          <w:p>
-            <w:pPr>
-              <w:spacing w:line="240" w:lineRule="auto"/>
-              <w:rPr>
-                <w:rFonts w:ascii="Lato" w:hAnsi="Lato" w:cs="Lato" w:eastAsia="Lato"/>
-              </w:rPr>
-              <w:pStyle w:val="P68B1DB1-Normal2"/>
-              <w:bidi/>
-            </w:pPr>
-            <w:r>
-              <w:rPr>
-                <w:rtl/>
-              </w:rPr>
-              <w:t>[pause]</w:t>
+              <w:t xml:space="preserve">چشمان خود را ببندید ‌یا نگاه تان را آرام نگه دارید.</w:t>
+            </w:r>
+          </w:p>
+          <w:p>
+            <w:pPr>
+              <w:spacing w:line="240" w:lineRule="auto"/>
+              <w:rPr>
+                <w:rFonts w:ascii="Lato" w:hAnsi="Lato" w:cs="Lato" w:eastAsia="Lato"/>
+              </w:rPr>
+              <w:bidi/>
+            </w:pPr>
+          </w:p>
+          <w:p>
+            <w:pPr>
+              <w:spacing w:line="240" w:lineRule="auto"/>
+              <w:rPr>
+                <w:rFonts w:ascii="Lato" w:hAnsi="Lato" w:cs="Lato" w:eastAsia="Lato"/>
+              </w:rPr>
+              <w:pStyle w:val="P68B1DB1-Normal2"/>
+              <w:bidi/>
+            </w:pPr>
+            <w:r>
+              <w:rPr>
+                <w:rtl/>
+              </w:rPr>
+              <w:t xml:space="preserve">یک نفس کامل بکشید و به آرامی آنرا بیرون دهید. </w:t>
+            </w:r>
+          </w:p>
+          <w:p>
+            <w:pPr>
+              <w:spacing w:line="240" w:lineRule="auto"/>
+              <w:rPr>
+                <w:rFonts w:ascii="Lato" w:hAnsi="Lato" w:cs="Lato" w:eastAsia="Lato"/>
+              </w:rPr>
+              <w:bidi/>
+            </w:pPr>
+          </w:p>
+          <w:p>
+            <w:pPr>
+              <w:spacing w:line="240" w:lineRule="auto"/>
+              <w:rPr>
+                <w:rFonts w:ascii="Lato" w:hAnsi="Lato" w:cs="Lato" w:eastAsia="Lato"/>
+              </w:rPr>
+              <w:pStyle w:val="P68B1DB1-Normal2"/>
+              <w:bidi/>
+            </w:pPr>
+            <w:r>
+              <w:rPr>
+                <w:rtl/>
+              </w:rPr>
+              <w:t xml:space="preserve">حالا توجه خود را به قسمت بالا بدن خود ببرید، </w:t>
+            </w:r>
+          </w:p>
+          <w:p>
+            <w:pPr>
+              <w:spacing w:line="240" w:lineRule="auto"/>
+              <w:rPr>
+                <w:rFonts w:ascii="Lato" w:hAnsi="Lato" w:cs="Lato" w:eastAsia="Lato"/>
+              </w:rPr>
+              <w:pStyle w:val="P68B1DB1-Normal2"/>
+              <w:bidi/>
+            </w:pPr>
+            <w:r>
+              <w:rPr>
+                <w:rtl/>
+              </w:rPr>
+              <w:t>[مکث]</w:t>
+            </w:r>
+          </w:p>
+          <w:p>
+            <w:pPr>
+              <w:spacing w:line="240" w:lineRule="auto"/>
+              <w:rPr>
+                <w:rFonts w:ascii="Lato" w:hAnsi="Lato" w:cs="Lato" w:eastAsia="Lato"/>
+              </w:rPr>
+              <w:bidi/>
+            </w:pPr>
+          </w:p>
+          <w:p>
+            <w:pPr>
+              <w:spacing w:line="240" w:lineRule="auto"/>
+              <w:rPr>
+                <w:rFonts w:ascii="Lato" w:hAnsi="Lato" w:cs="Lato" w:eastAsia="Lato"/>
+              </w:rPr>
+              <w:pStyle w:val="P68B1DB1-Normal2"/>
+              <w:bidi/>
+            </w:pPr>
+            <w:r>
+              <w:rPr>
+                <w:rtl/>
+              </w:rPr>
+              <w:t xml:space="preserve">به سر، </w:t>
+            </w:r>
+          </w:p>
+          <w:p>
+            <w:pPr>
+              <w:spacing w:line="240" w:lineRule="auto"/>
+              <w:rPr>
+                <w:rFonts w:ascii="Lato" w:hAnsi="Lato" w:cs="Lato" w:eastAsia="Lato"/>
+              </w:rPr>
+              <w:pStyle w:val="P68B1DB1-Normal2"/>
+              <w:bidi/>
+            </w:pPr>
+            <w:r>
+              <w:rPr>
+                <w:rtl/>
+              </w:rPr>
+              <w:t xml:space="preserve">[مکث] </w:t>
+            </w:r>
+          </w:p>
+          <w:p>
+            <w:pPr>
+              <w:spacing w:line="240" w:lineRule="auto"/>
+              <w:rPr>
+                <w:rFonts w:ascii="Lato" w:hAnsi="Lato" w:cs="Lato" w:eastAsia="Lato"/>
+              </w:rPr>
+              <w:bidi/>
+            </w:pPr>
+          </w:p>
+          <w:p>
+            <w:pPr>
+              <w:spacing w:line="240" w:lineRule="auto"/>
+              <w:rPr>
+                <w:rFonts w:ascii="Lato" w:hAnsi="Lato" w:cs="Lato" w:eastAsia="Lato"/>
+              </w:rPr>
+              <w:pStyle w:val="P68B1DB1-Normal2"/>
+              <w:bidi/>
+            </w:pPr>
+            <w:r>
+              <w:rPr>
+                <w:rtl/>
+              </w:rPr>
+              <w:t xml:space="preserve">صورت، </w:t>
+            </w:r>
+          </w:p>
+          <w:p>
+            <w:pPr>
+              <w:spacing w:line="240" w:lineRule="auto"/>
+              <w:rPr>
+                <w:rFonts w:ascii="Lato" w:hAnsi="Lato" w:cs="Lato" w:eastAsia="Lato"/>
+              </w:rPr>
+              <w:pStyle w:val="P68B1DB1-Normal2"/>
+              <w:bidi/>
+            </w:pPr>
+            <w:r>
+              <w:rPr>
+                <w:rtl/>
+              </w:rPr>
+              <w:t>[مکث]</w:t>
             </w:r>
           </w:p>
           <w:p>
@@ -3068,132 +3068,132 @@
               <w:rPr>
                 <w:rtl/>
               </w:rPr>
-              <w:t xml:space="preserve">May I be safe. </w:t>
-            </w:r>
-          </w:p>
-          <w:p>
-            <w:pPr>
-              <w:spacing w:line="240" w:lineRule="auto"/>
-              <w:rPr>
-                <w:rFonts w:ascii="Lato" w:hAnsi="Lato" w:cs="Lato" w:eastAsia="Lato"/>
-              </w:rPr>
-              <w:bidi/>
-            </w:pPr>
-          </w:p>
-          <w:p>
-            <w:pPr>
-              <w:spacing w:line="240" w:lineRule="auto"/>
-              <w:rPr>
-                <w:rFonts w:ascii="Lato" w:hAnsi="Lato" w:cs="Lato" w:eastAsia="Lato"/>
-              </w:rPr>
-              <w:pStyle w:val="P68B1DB1-Normal2"/>
-              <w:bidi/>
-            </w:pPr>
-            <w:r>
-              <w:rPr>
-                <w:rtl/>
-              </w:rPr>
-              <w:t xml:space="preserve">May I be healthy. </w:t>
-            </w:r>
-          </w:p>
-          <w:p>
-            <w:pPr>
-              <w:spacing w:line="240" w:lineRule="auto"/>
-              <w:rPr>
-                <w:rFonts w:ascii="Lato" w:hAnsi="Lato" w:cs="Lato" w:eastAsia="Lato"/>
-              </w:rPr>
-              <w:bidi/>
-            </w:pPr>
-          </w:p>
-          <w:p>
-            <w:pPr>
-              <w:spacing w:line="240" w:lineRule="auto"/>
-              <w:rPr>
-                <w:rFonts w:ascii="Lato" w:hAnsi="Lato" w:cs="Lato" w:eastAsia="Lato"/>
-              </w:rPr>
-              <w:pStyle w:val="P68B1DB1-Normal2"/>
-              <w:bidi/>
-            </w:pPr>
-            <w:r>
-              <w:rPr>
-                <w:rtl/>
-              </w:rPr>
-              <w:t xml:space="preserve">May I be happy. </w:t>
-            </w:r>
-          </w:p>
-          <w:p>
-            <w:pPr>
-              <w:spacing w:line="240" w:lineRule="auto"/>
-              <w:rPr>
-                <w:rFonts w:ascii="Lato" w:hAnsi="Lato" w:cs="Lato" w:eastAsia="Lato"/>
-              </w:rPr>
-              <w:bidi/>
-            </w:pPr>
-          </w:p>
-          <w:p>
-            <w:pPr>
-              <w:spacing w:line="240" w:lineRule="auto"/>
-              <w:rPr>
-                <w:rFonts w:ascii="Lato" w:hAnsi="Lato" w:cs="Lato" w:eastAsia="Lato"/>
-              </w:rPr>
-              <w:pStyle w:val="P68B1DB1-Normal2"/>
-              <w:bidi/>
-            </w:pPr>
-            <w:r>
-              <w:rPr>
-                <w:rtl/>
-              </w:rPr>
-              <w:t xml:space="preserve">May I feel loved. </w:t>
-            </w:r>
-          </w:p>
-          <w:p>
-            <w:pPr>
-              <w:spacing w:line="240" w:lineRule="auto"/>
-              <w:rPr>
-                <w:rFonts w:ascii="Lato" w:hAnsi="Lato" w:cs="Lato" w:eastAsia="Lato"/>
-              </w:rPr>
-              <w:bidi/>
-            </w:pPr>
-          </w:p>
-          <w:p>
-            <w:pPr>
-              <w:spacing w:line="240" w:lineRule="auto"/>
-              <w:rPr>
-                <w:rFonts w:ascii="Lato" w:hAnsi="Lato" w:cs="Lato" w:eastAsia="Lato"/>
-              </w:rPr>
-              <w:pStyle w:val="P68B1DB1-Normal2"/>
-              <w:bidi/>
-            </w:pPr>
-            <w:r>
-              <w:rPr>
-                <w:rtl/>
-              </w:rPr>
-              <w:t xml:space="preserve">May Allah keep me safe.</w:t>
-            </w:r>
-          </w:p>
-          <w:p>
-            <w:pPr>
-              <w:spacing w:line="240" w:lineRule="auto"/>
-              <w:rPr>
-                <w:rFonts w:ascii="Lato" w:hAnsi="Lato" w:cs="Lato" w:eastAsia="Lato"/>
-              </w:rPr>
-              <w:bidi/>
-            </w:pPr>
-          </w:p>
-          <w:p>
-            <w:pPr>
-              <w:spacing w:line="240" w:lineRule="auto"/>
-              <w:rPr>
-                <w:rFonts w:ascii="Lato" w:hAnsi="Lato" w:cs="Lato" w:eastAsia="Lato"/>
-              </w:rPr>
-              <w:pStyle w:val="P68B1DB1-Normal2"/>
-              <w:bidi/>
-            </w:pPr>
-            <w:r>
-              <w:rPr>
-                <w:rtl/>
-              </w:rPr>
-              <w:t xml:space="preserve">Repeat slowly once or twice, taking your time between each phrase.</w:t>
+              <w:t xml:space="preserve">باشد که در امان باشم. </w:t>
+            </w:r>
+          </w:p>
+          <w:p>
+            <w:pPr>
+              <w:spacing w:line="240" w:lineRule="auto"/>
+              <w:rPr>
+                <w:rFonts w:ascii="Lato" w:hAnsi="Lato" w:cs="Lato" w:eastAsia="Lato"/>
+              </w:rPr>
+              <w:bidi/>
+            </w:pPr>
+          </w:p>
+          <w:p>
+            <w:pPr>
+              <w:spacing w:line="240" w:lineRule="auto"/>
+              <w:rPr>
+                <w:rFonts w:ascii="Lato" w:hAnsi="Lato" w:cs="Lato" w:eastAsia="Lato"/>
+              </w:rPr>
+              <w:pStyle w:val="P68B1DB1-Normal2"/>
+              <w:bidi/>
+            </w:pPr>
+            <w:r>
+              <w:rPr>
+                <w:rtl/>
+              </w:rPr>
+              <w:t xml:space="preserve">باشد که صحتمند باشم. </w:t>
+            </w:r>
+          </w:p>
+          <w:p>
+            <w:pPr>
+              <w:spacing w:line="240" w:lineRule="auto"/>
+              <w:rPr>
+                <w:rFonts w:ascii="Lato" w:hAnsi="Lato" w:cs="Lato" w:eastAsia="Lato"/>
+              </w:rPr>
+              <w:bidi/>
+            </w:pPr>
+          </w:p>
+          <w:p>
+            <w:pPr>
+              <w:spacing w:line="240" w:lineRule="auto"/>
+              <w:rPr>
+                <w:rFonts w:ascii="Lato" w:hAnsi="Lato" w:cs="Lato" w:eastAsia="Lato"/>
+              </w:rPr>
+              <w:pStyle w:val="P68B1DB1-Normal2"/>
+              <w:bidi/>
+            </w:pPr>
+            <w:r>
+              <w:rPr>
+                <w:rtl/>
+              </w:rPr>
+              <w:t xml:space="preserve">باشد که خوشحال باشم. </w:t>
+            </w:r>
+          </w:p>
+          <w:p>
+            <w:pPr>
+              <w:spacing w:line="240" w:lineRule="auto"/>
+              <w:rPr>
+                <w:rFonts w:ascii="Lato" w:hAnsi="Lato" w:cs="Lato" w:eastAsia="Lato"/>
+              </w:rPr>
+              <w:bidi/>
+            </w:pPr>
+          </w:p>
+          <w:p>
+            <w:pPr>
+              <w:spacing w:line="240" w:lineRule="auto"/>
+              <w:rPr>
+                <w:rFonts w:ascii="Lato" w:hAnsi="Lato" w:cs="Lato" w:eastAsia="Lato"/>
+              </w:rPr>
+              <w:pStyle w:val="P68B1DB1-Normal2"/>
+              <w:bidi/>
+            </w:pPr>
+            <w:r>
+              <w:rPr>
+                <w:rtl/>
+              </w:rPr>
+              <w:t xml:space="preserve">باشد که احساس دوست داشتن داشته باشم. </w:t>
+            </w:r>
+          </w:p>
+          <w:p>
+            <w:pPr>
+              <w:spacing w:line="240" w:lineRule="auto"/>
+              <w:rPr>
+                <w:rFonts w:ascii="Lato" w:hAnsi="Lato" w:cs="Lato" w:eastAsia="Lato"/>
+              </w:rPr>
+              <w:bidi/>
+            </w:pPr>
+          </w:p>
+          <w:p>
+            <w:pPr>
+              <w:spacing w:line="240" w:lineRule="auto"/>
+              <w:rPr>
+                <w:rFonts w:ascii="Lato" w:hAnsi="Lato" w:cs="Lato" w:eastAsia="Lato"/>
+              </w:rPr>
+              <w:pStyle w:val="P68B1DB1-Normal2"/>
+              <w:bidi/>
+            </w:pPr>
+            <w:r>
+              <w:rPr>
+                <w:rtl/>
+              </w:rPr>
+              <w:t xml:space="preserve">باشد که در امان خدا باشم.</w:t>
+            </w:r>
+          </w:p>
+          <w:p>
+            <w:pPr>
+              <w:spacing w:line="240" w:lineRule="auto"/>
+              <w:rPr>
+                <w:rFonts w:ascii="Lato" w:hAnsi="Lato" w:cs="Lato" w:eastAsia="Lato"/>
+              </w:rPr>
+              <w:bidi/>
+            </w:pPr>
+          </w:p>
+          <w:p>
+            <w:pPr>
+              <w:spacing w:line="240" w:lineRule="auto"/>
+              <w:rPr>
+                <w:rFonts w:ascii="Lato" w:hAnsi="Lato" w:cs="Lato" w:eastAsia="Lato"/>
+              </w:rPr>
+              <w:pStyle w:val="P68B1DB1-Normal2"/>
+              <w:bidi/>
+            </w:pPr>
+            <w:r>
+              <w:rPr>
+                <w:rtl/>
+              </w:rPr>
+              <w:t xml:space="preserve">این جملات را یک یا دوبار به آرامی تکرار نموده و بین این عبارات لحظه ای مکث کنید.</w:t>
             </w:r>
           </w:p>
         </w:tc>
@@ -3247,82 +3247,82 @@
               <w:rPr>
                 <w:rtl/>
               </w:rPr>
-              <w:t xml:space="preserve">If you feel comfortable, you can also send thoughts of loving-kindness to your child, your partner, your family, and anyone else who is close to you in your life.</w:t>
-            </w:r>
-          </w:p>
-          <w:p>
-            <w:pPr>
-              <w:spacing w:line="240" w:lineRule="auto"/>
-              <w:rPr>
-                <w:rFonts w:ascii="Lato" w:hAnsi="Lato" w:cs="Lato" w:eastAsia="Lato"/>
-              </w:rPr>
-              <w:bidi/>
-            </w:pPr>
-          </w:p>
-          <w:p>
-            <w:pPr>
-              <w:spacing w:line="240" w:lineRule="auto"/>
-              <w:rPr>
-                <w:rFonts w:ascii="Lato" w:hAnsi="Lato" w:cs="Lato" w:eastAsia="Lato"/>
-              </w:rPr>
-              <w:pStyle w:val="P68B1DB1-Normal2"/>
-              <w:bidi/>
-            </w:pPr>
-            <w:r>
-              <w:rPr>
-                <w:rtl/>
-              </w:rPr>
-              <w:t xml:space="preserve">Now, allow your focus to expand to the whole body. </w:t>
-            </w:r>
-          </w:p>
-          <w:p>
-            <w:pPr>
-              <w:spacing w:line="240" w:lineRule="auto"/>
-              <w:rPr>
-                <w:rFonts w:ascii="Lato" w:hAnsi="Lato" w:cs="Lato" w:eastAsia="Lato"/>
-              </w:rPr>
-              <w:bidi/>
-            </w:pPr>
-          </w:p>
-          <w:p>
-            <w:pPr>
-              <w:spacing w:line="240" w:lineRule="auto"/>
-              <w:rPr>
-                <w:rFonts w:ascii="Lato" w:hAnsi="Lato" w:cs="Lato" w:eastAsia="Lato"/>
-              </w:rPr>
-              <w:pStyle w:val="P68B1DB1-Normal2"/>
-              <w:bidi/>
-            </w:pPr>
-            <w:r>
-              <w:rPr>
-                <w:rtl/>
-              </w:rPr>
-              <w:t xml:space="preserve">Pray for your family</w:t>
-            </w:r>
-          </w:p>
-          <w:p>
-            <w:pPr>
-              <w:spacing w:line="240" w:lineRule="auto"/>
-              <w:rPr>
-                <w:rFonts w:ascii="Lato" w:hAnsi="Lato" w:cs="Lato" w:eastAsia="Lato"/>
-              </w:rPr>
-              <w:bidi/>
-            </w:pPr>
-          </w:p>
-          <w:p>
-            <w:pPr>
-              <w:spacing w:line="240" w:lineRule="auto"/>
-              <w:rPr>
-                <w:rFonts w:ascii="Lato" w:hAnsi="Lato" w:cs="Lato" w:eastAsia="Lato"/>
-              </w:rPr>
-              <w:pStyle w:val="P68B1DB1-Normal2"/>
-              <w:bidi/>
-            </w:pPr>
-            <w:r>
-              <w:rPr>
-                <w:rtl/>
-              </w:rPr>
-              <w:t xml:space="preserve">Allow your focus to expand to the sounds in the room. </w:t>
+              <w:t xml:space="preserve">اگر احساس راحتی میکنید، می توانید افکار مهربانی و محبت را برای طفل خود، همسر خود، فامیل خود، و هر کسیکه در زندگی برایتان مهم است بفرستید.</w:t>
+            </w:r>
+          </w:p>
+          <w:p>
+            <w:pPr>
+              <w:spacing w:line="240" w:lineRule="auto"/>
+              <w:rPr>
+                <w:rFonts w:ascii="Lato" w:hAnsi="Lato" w:cs="Lato" w:eastAsia="Lato"/>
+              </w:rPr>
+              <w:bidi/>
+            </w:pPr>
+          </w:p>
+          <w:p>
+            <w:pPr>
+              <w:spacing w:line="240" w:lineRule="auto"/>
+              <w:rPr>
+                <w:rFonts w:ascii="Lato" w:hAnsi="Lato" w:cs="Lato" w:eastAsia="Lato"/>
+              </w:rPr>
+              <w:pStyle w:val="P68B1DB1-Normal2"/>
+              <w:bidi/>
+            </w:pPr>
+            <w:r>
+              <w:rPr>
+                <w:rtl/>
+              </w:rPr>
+              <w:t xml:space="preserve">حالا تمرکز خود را به کل بدن تان گسترش دهید. </w:t>
+            </w:r>
+          </w:p>
+          <w:p>
+            <w:pPr>
+              <w:spacing w:line="240" w:lineRule="auto"/>
+              <w:rPr>
+                <w:rFonts w:ascii="Lato" w:hAnsi="Lato" w:cs="Lato" w:eastAsia="Lato"/>
+              </w:rPr>
+              <w:bidi/>
+            </w:pPr>
+          </w:p>
+          <w:p>
+            <w:pPr>
+              <w:spacing w:line="240" w:lineRule="auto"/>
+              <w:rPr>
+                <w:rFonts w:ascii="Lato" w:hAnsi="Lato" w:cs="Lato" w:eastAsia="Lato"/>
+              </w:rPr>
+              <w:pStyle w:val="P68B1DB1-Normal2"/>
+              <w:bidi/>
+            </w:pPr>
+            <w:r>
+              <w:rPr>
+                <w:rtl/>
+              </w:rPr>
+              <w:t xml:space="preserve">برای خانواده تان دعا کنید</w:t>
+            </w:r>
+          </w:p>
+          <w:p>
+            <w:pPr>
+              <w:spacing w:line="240" w:lineRule="auto"/>
+              <w:rPr>
+                <w:rFonts w:ascii="Lato" w:hAnsi="Lato" w:cs="Lato" w:eastAsia="Lato"/>
+              </w:rPr>
+              <w:bidi/>
+            </w:pPr>
+          </w:p>
+          <w:p>
+            <w:pPr>
+              <w:spacing w:line="240" w:lineRule="auto"/>
+              <w:rPr>
+                <w:rFonts w:ascii="Lato" w:hAnsi="Lato" w:cs="Lato" w:eastAsia="Lato"/>
+              </w:rPr>
+              <w:pStyle w:val="P68B1DB1-Normal2"/>
+              <w:bidi/>
+            </w:pPr>
+            <w:r>
+              <w:rPr>
+                <w:rtl/>
+              </w:rPr>
+              <w:t xml:space="preserve">تمرکزت را به صداهای اطرافت در اتاق معطوف کن. </w:t>
             </w:r>
           </w:p>
         </w:tc>
@@ -3375,7 +3375,7 @@
               <w:rPr>
                 <w:rtl/>
               </w:rPr>
-              <w:t xml:space="preserve">Take a moment to reflect on whether you feel any different. </w:t>
+              <w:t xml:space="preserve">یک لحظه مکث کن تا ببینید آیا حس‌ شما تغییر کرده یا نه. </w:t>
             </w:r>
           </w:p>
           <w:p>

</xml_diff>